<commit_message>
Updated includes, conditional content, and images.
</commit_message>
<xml_diff>
--- a/docs/index.docx
+++ b/docs/index.docx
@@ -16,17 +16,7 @@
         <w:t xml:space="preserve">Luessen</w:t>
       </w:r>
     </w:p>
-    <w:bookmarkStart w:id="20" w:name="contact-information"/>
-    <w:p>
-      <w:pPr>
-        <w:pStyle w:val="Heading2"/>
-      </w:pPr>
-      <w:r>
-        <w:t xml:space="preserve">Contact Information</w:t>
-      </w:r>
-    </w:p>
-    <w:bookmarkEnd w:id="20"/>
-    <w:bookmarkStart w:id="21" w:name="education"/>
+    <w:bookmarkStart w:id="20" w:name="education"/>
     <w:p>
       <w:pPr>
         <w:pStyle w:val="Heading2"/>
@@ -95,8 +85,8 @@
         <w:t xml:space="preserve">Minor Neuroscience</w:t>
       </w:r>
     </w:p>
-    <w:bookmarkEnd w:id="21"/>
-    <w:bookmarkStart w:id="22" w:name="work-experience"/>
+    <w:bookmarkEnd w:id="20"/>
+    <w:bookmarkStart w:id="21" w:name="work-experience"/>
     <w:p>
       <w:pPr>
         <w:pStyle w:val="Heading2"/>
@@ -162,18 +152,6 @@
         <w:pStyle w:val="Compact"/>
       </w:pPr>
       <w:r>
-        <w:t xml:space="preserve">Help patients to be comfortable with the procedure</w:t>
-      </w:r>
-    </w:p>
-    <w:p>
-      <w:pPr>
-        <w:numPr>
-          <w:ilvl w:val="2"/>
-          <w:numId w:val="1006"/>
-        </w:numPr>
-        <w:pStyle w:val="Compact"/>
-      </w:pPr>
-      <w:r>
         <w:t xml:space="preserve">Monitor equipment and patient during recording</w:t>
       </w:r>
     </w:p>
@@ -234,23 +212,11 @@
         <w:pStyle w:val="Compact"/>
       </w:pPr>
       <w:r>
-        <w:t xml:space="preserve">Help patients to be comfortable with the procedure</w:t>
-      </w:r>
-    </w:p>
-    <w:p>
-      <w:pPr>
-        <w:numPr>
-          <w:ilvl w:val="2"/>
-          <w:numId w:val="1008"/>
-        </w:numPr>
-        <w:pStyle w:val="Compact"/>
-      </w:pPr>
-      <w:r>
         <w:t xml:space="preserve">Monitor equipment and patient during recording</w:t>
       </w:r>
     </w:p>
-    <w:bookmarkEnd w:id="22"/>
-    <w:bookmarkStart w:id="23" w:name="certifications"/>
+    <w:bookmarkEnd w:id="21"/>
+    <w:bookmarkStart w:id="22" w:name="certifications"/>
     <w:p>
       <w:pPr>
         <w:pStyle w:val="Heading2"/>
@@ -268,7 +234,7 @@
         <w:pStyle w:val="Compact"/>
       </w:pPr>
       <w:r>
-        <w:t xml:space="preserve">Registered Electroencephalographic Technologist (R.EEG.T.), 01/02/2021 - 12/31/2026</w:t>
+        <w:t xml:space="preserve">Registered Electroencephalographic Technologist (R.EEG.T.)</w:t>
       </w:r>
     </w:p>
     <w:p>
@@ -281,6 +247,18 @@
       </w:pPr>
       <w:r>
         <w:t xml:space="preserve">American Board of Registration of Electroencephalographic and Evoked Potential Technologists (ABRET)</w:t>
+      </w:r>
+    </w:p>
+    <w:p>
+      <w:pPr>
+        <w:numPr>
+          <w:ilvl w:val="1"/>
+          <w:numId w:val="1010"/>
+        </w:numPr>
+        <w:pStyle w:val="Compact"/>
+      </w:pPr>
+      <w:r>
+        <w:t xml:space="preserve">01/02/2021 - 12/31/2026</w:t>
       </w:r>
     </w:p>
     <w:p>
@@ -292,7 +270,7 @@
         <w:pStyle w:val="Compact"/>
       </w:pPr>
       <w:r>
-        <w:t xml:space="preserve">Certified Nerve Conduction Technologist (CNCT), 06/07/2017 - 12/31/2027</w:t>
+        <w:t xml:space="preserve">Certified Nerve Conduction Technologist (CNCT)</w:t>
       </w:r>
     </w:p>
     <w:p>
@@ -307,8 +285,20 @@
         <w:t xml:space="preserve">American Board of Electrodiagnostic Medicine (ABEM)</w:t>
       </w:r>
     </w:p>
-    <w:bookmarkEnd w:id="23"/>
-    <w:bookmarkStart w:id="24" w:name="research-experience"/>
+    <w:p>
+      <w:pPr>
+        <w:numPr>
+          <w:ilvl w:val="1"/>
+          <w:numId w:val="1011"/>
+        </w:numPr>
+        <w:pStyle w:val="Compact"/>
+      </w:pPr>
+      <w:r>
+        <w:t xml:space="preserve">06/07/2017 - 12/31/2027</w:t>
+      </w:r>
+    </w:p>
+    <w:bookmarkEnd w:id="22"/>
+    <w:bookmarkStart w:id="23" w:name="research-experience"/>
     <w:p>
       <w:pPr>
         <w:pStyle w:val="Heading2"/>
@@ -425,8 +415,8 @@
         <w:t xml:space="preserve">January 2009 - May 2010</w:t>
       </w:r>
     </w:p>
-    <w:bookmarkEnd w:id="24"/>
-    <w:bookmarkStart w:id="25" w:name="research-presentations"/>
+    <w:bookmarkEnd w:id="23"/>
+    <w:bookmarkStart w:id="24" w:name="research-presentations"/>
     <w:p>
       <w:pPr>
         <w:pStyle w:val="Heading2"/>
@@ -480,7 +470,7 @@
         <w:pStyle w:val="Compact"/>
       </w:pPr>
       <w:r>
-        <w:t xml:space="preserve">Michelle M. Winings, Amber Koblitz, MS &amp; Clayton J. Hilmert, PhD</w:t>
+        <w:t xml:space="preserve">Michelle Winings, Amber Koblitz, MS &amp; Clayton J. Hilmert, PhD</w:t>
       </w:r>
     </w:p>
     <w:p>
@@ -528,17 +518,17 @@
         <w:pStyle w:val="Compact"/>
       </w:pPr>
       <w:r>
-        <w:t xml:space="preserve">Michelle M. Winings, Andrea N. Rooney, BA &amp; Clayton J. Hilmert, PhD</w:t>
-      </w:r>
-    </w:p>
-    <w:bookmarkEnd w:id="25"/>
-    <w:bookmarkStart w:id="26" w:name="honors-activities"/>
+        <w:t xml:space="preserve">Michelle Winings, Andrea Rooney, BA &amp; Clayton J. Hilmert, PhD</w:t>
+      </w:r>
+    </w:p>
+    <w:bookmarkEnd w:id="24"/>
+    <w:bookmarkStart w:id="25" w:name="honors"/>
     <w:p>
       <w:pPr>
         <w:pStyle w:val="Heading2"/>
       </w:pPr>
       <w:r>
-        <w:t xml:space="preserve">Honors &amp; Activities</w:t>
+        <w:t xml:space="preserve">Honors</w:t>
       </w:r>
     </w:p>
     <w:p>
@@ -604,11 +594,21 @@
         <w:t xml:space="preserve">2006 - 2010</w:t>
       </w:r>
     </w:p>
+    <w:bookmarkEnd w:id="25"/>
+    <w:bookmarkStart w:id="26" w:name="academic-activities"/>
+    <w:p>
+      <w:pPr>
+        <w:pStyle w:val="Heading2"/>
+      </w:pPr>
+      <w:r>
+        <w:t xml:space="preserve">Academic Activities</w:t>
+      </w:r>
+    </w:p>
     <w:p>
       <w:pPr>
         <w:numPr>
           <w:ilvl w:val="0"/>
-          <w:numId w:val="1019"/>
+          <w:numId w:val="1022"/>
         </w:numPr>
         <w:pStyle w:val="Compact"/>
       </w:pPr>
@@ -620,36 +620,12 @@
       <w:pPr>
         <w:numPr>
           <w:ilvl w:val="1"/>
-          <w:numId w:val="1022"/>
+          <w:numId w:val="1023"/>
         </w:numPr>
         <w:pStyle w:val="Compact"/>
       </w:pPr>
       <w:r>
         <w:t xml:space="preserve">NDSU President</w:t>
-      </w:r>
-    </w:p>
-    <w:p>
-      <w:pPr>
-        <w:numPr>
-          <w:ilvl w:val="2"/>
-          <w:numId w:val="1023"/>
-        </w:numPr>
-        <w:pStyle w:val="Compact"/>
-      </w:pPr>
-      <w:r>
-        <w:t xml:space="preserve">January 2010 - May 2010</w:t>
-      </w:r>
-    </w:p>
-    <w:p>
-      <w:pPr>
-        <w:numPr>
-          <w:ilvl w:val="1"/>
-          <w:numId w:val="1022"/>
-        </w:numPr>
-        <w:pStyle w:val="Compact"/>
-      </w:pPr>
-      <w:r>
-        <w:t xml:space="preserve">NDSU Psi Chi Vice President</w:t>
       </w:r>
     </w:p>
     <w:p>
@@ -661,6 +637,30 @@
         <w:pStyle w:val="Compact"/>
       </w:pPr>
       <w:r>
+        <w:t xml:space="preserve">January 2010 - May 2010</w:t>
+      </w:r>
+    </w:p>
+    <w:p>
+      <w:pPr>
+        <w:numPr>
+          <w:ilvl w:val="1"/>
+          <w:numId w:val="1023"/>
+        </w:numPr>
+        <w:pStyle w:val="Compact"/>
+      </w:pPr>
+      <w:r>
+        <w:t xml:space="preserve">NDSU Psi Chi Vice President</w:t>
+      </w:r>
+    </w:p>
+    <w:p>
+      <w:pPr>
+        <w:numPr>
+          <w:ilvl w:val="2"/>
+          <w:numId w:val="1025"/>
+        </w:numPr>
+        <w:pStyle w:val="Compact"/>
+      </w:pPr>
+      <w:r>
         <w:t xml:space="preserve">May 2008 - January 2010</w:t>
       </w:r>
     </w:p>
@@ -668,7 +668,7 @@
       <w:pPr>
         <w:numPr>
           <w:ilvl w:val="0"/>
-          <w:numId w:val="1019"/>
+          <w:numId w:val="1022"/>
         </w:numPr>
         <w:pStyle w:val="Compact"/>
       </w:pPr>
@@ -680,7 +680,7 @@
       <w:pPr>
         <w:numPr>
           <w:ilvl w:val="1"/>
-          <w:numId w:val="1025"/>
+          <w:numId w:val="1026"/>
         </w:numPr>
         <w:pStyle w:val="Compact"/>
       </w:pPr>
@@ -692,7 +692,7 @@
       <w:pPr>
         <w:numPr>
           <w:ilvl w:val="0"/>
-          <w:numId w:val="1019"/>
+          <w:numId w:val="1022"/>
         </w:numPr>
         <w:pStyle w:val="Compact"/>
       </w:pPr>
@@ -704,7 +704,7 @@
       <w:pPr>
         <w:numPr>
           <w:ilvl w:val="1"/>
-          <w:numId w:val="1026"/>
+          <w:numId w:val="1027"/>
         </w:numPr>
         <w:pStyle w:val="Compact"/>
       </w:pPr>
@@ -716,7 +716,7 @@
       <w:pPr>
         <w:numPr>
           <w:ilvl w:val="2"/>
-          <w:numId w:val="1027"/>
+          <w:numId w:val="1028"/>
         </w:numPr>
         <w:pStyle w:val="Compact"/>
       </w:pPr>
@@ -728,7 +728,7 @@
       <w:pPr>
         <w:numPr>
           <w:ilvl w:val="0"/>
-          <w:numId w:val="1019"/>
+          <w:numId w:val="1029"/>
         </w:numPr>
         <w:pStyle w:val="Compact"/>
       </w:pPr>
@@ -740,7 +740,7 @@
       <w:pPr>
         <w:numPr>
           <w:ilvl w:val="1"/>
-          <w:numId w:val="1028"/>
+          <w:numId w:val="1030"/>
         </w:numPr>
         <w:pStyle w:val="Compact"/>
       </w:pPr>
@@ -752,7 +752,7 @@
       <w:pPr>
         <w:numPr>
           <w:ilvl w:val="2"/>
-          <w:numId w:val="1029"/>
+          <w:numId w:val="1031"/>
         </w:numPr>
         <w:pStyle w:val="Compact"/>
       </w:pPr>
@@ -774,7 +774,7 @@
       <w:pPr>
         <w:numPr>
           <w:ilvl w:val="0"/>
-          <w:numId w:val="1030"/>
+          <w:numId w:val="1032"/>
         </w:numPr>
         <w:pStyle w:val="Compact"/>
       </w:pPr>
@@ -786,7 +786,7 @@
       <w:pPr>
         <w:numPr>
           <w:ilvl w:val="1"/>
-          <w:numId w:val="1031"/>
+          <w:numId w:val="1033"/>
         </w:numPr>
         <w:pStyle w:val="Compact"/>
       </w:pPr>
@@ -798,7 +798,7 @@
       <w:pPr>
         <w:numPr>
           <w:ilvl w:val="2"/>
-          <w:numId w:val="1032"/>
+          <w:numId w:val="1034"/>
         </w:numPr>
         <w:pStyle w:val="Compact"/>
       </w:pPr>
@@ -810,48 +810,12 @@
       <w:pPr>
         <w:numPr>
           <w:ilvl w:val="1"/>
-          <w:numId w:val="1031"/>
+          <w:numId w:val="1033"/>
         </w:numPr>
         <w:pStyle w:val="Compact"/>
       </w:pPr>
       <w:r>
         <w:t xml:space="preserve">Southeast MN Regional Board Member</w:t>
-      </w:r>
-    </w:p>
-    <w:p>
-      <w:pPr>
-        <w:numPr>
-          <w:ilvl w:val="2"/>
-          <w:numId w:val="1033"/>
-        </w:numPr>
-        <w:pStyle w:val="Compact"/>
-      </w:pPr>
-      <w:r>
-        <w:t xml:space="preserve">May 2019 - November 2022</w:t>
-      </w:r>
-    </w:p>
-    <w:p>
-      <w:pPr>
-        <w:numPr>
-          <w:ilvl w:val="0"/>
-          <w:numId w:val="1030"/>
-        </w:numPr>
-        <w:pStyle w:val="Compact"/>
-      </w:pPr>
-      <w:r>
-        <w:t xml:space="preserve">American Red Cross</w:t>
-      </w:r>
-    </w:p>
-    <w:p>
-      <w:pPr>
-        <w:numPr>
-          <w:ilvl w:val="1"/>
-          <w:numId w:val="1034"/>
-        </w:numPr>
-        <w:pStyle w:val="Compact"/>
-      </w:pPr>
-      <w:r>
-        <w:t xml:space="preserve">Online Course Reviewer</w:t>
       </w:r>
     </w:p>
     <w:p>
@@ -863,19 +827,19 @@
         <w:pStyle w:val="Compact"/>
       </w:pPr>
       <w:r>
-        <w:t xml:space="preserve">April 2018 - Present</w:t>
+        <w:t xml:space="preserve">May 2019 - November 2022</w:t>
       </w:r>
     </w:p>
     <w:p>
       <w:pPr>
         <w:numPr>
           <w:ilvl w:val="0"/>
-          <w:numId w:val="1030"/>
-        </w:numPr>
-        <w:pStyle w:val="Compact"/>
-      </w:pPr>
-      <w:r>
-        <w:t xml:space="preserve">Red River Community Emergency Response Team</w:t>
+          <w:numId w:val="1032"/>
+        </w:numPr>
+        <w:pStyle w:val="Compact"/>
+      </w:pPr>
+      <w:r>
+        <w:t xml:space="preserve">American Red Cross</w:t>
       </w:r>
     </w:p>
     <w:p>
@@ -887,7 +851,7 @@
         <w:pStyle w:val="Compact"/>
       </w:pPr>
       <w:r>
-        <w:t xml:space="preserve">General Volunteer</w:t>
+        <w:t xml:space="preserve">Online Course Reviewer</w:t>
       </w:r>
     </w:p>
     <w:p>
@@ -895,6 +859,42 @@
         <w:numPr>
           <w:ilvl w:val="2"/>
           <w:numId w:val="1037"/>
+        </w:numPr>
+        <w:pStyle w:val="Compact"/>
+      </w:pPr>
+      <w:r>
+        <w:t xml:space="preserve">April 2018 - Present</w:t>
+      </w:r>
+    </w:p>
+    <w:p>
+      <w:pPr>
+        <w:numPr>
+          <w:ilvl w:val="0"/>
+          <w:numId w:val="1038"/>
+        </w:numPr>
+        <w:pStyle w:val="Compact"/>
+      </w:pPr>
+      <w:r>
+        <w:t xml:space="preserve">Red River Community Emergency Response Team</w:t>
+      </w:r>
+    </w:p>
+    <w:p>
+      <w:pPr>
+        <w:numPr>
+          <w:ilvl w:val="1"/>
+          <w:numId w:val="1039"/>
+        </w:numPr>
+        <w:pStyle w:val="Compact"/>
+      </w:pPr>
+      <w:r>
+        <w:t xml:space="preserve">General Volunteer</w:t>
+      </w:r>
+    </w:p>
+    <w:p>
+      <w:pPr>
+        <w:numPr>
+          <w:ilvl w:val="2"/>
+          <w:numId w:val="1040"/>
         </w:numPr>
         <w:pStyle w:val="Compact"/>
       </w:pPr>
@@ -1197,6 +1197,15 @@
     <w:abstractNumId w:val="991"/>
   </w:num>
   <w:num w:numId="1037">
+    <w:abstractNumId w:val="991"/>
+  </w:num>
+  <w:num w:numId="1038">
+    <w:abstractNumId w:val="991"/>
+  </w:num>
+  <w:num w:numId="1039">
+    <w:abstractNumId w:val="991"/>
+  </w:num>
+  <w:num w:numId="1040">
     <w:abstractNumId w:val="991"/>
   </w:num>
 </w:numbering>

</xml_diff>